<commit_message>
working on related videos section. Successfully added the title and descritption for videos, and able to search for videos and the first item of the 5 returned results gets displayed in the video player
</commit_message>
<xml_diff>
--- a/UserStories.docx
+++ b/UserStories.docx
@@ -51,12 +51,21 @@
     </w:p>
     <w:p>
       <w:r>
+        <w:rPr>
+          <w:highlight w:val="yellow"/>
+        </w:rPr>
         <w:t>(5 points):</w:t>
       </w:r>
       <w:r>
+        <w:rPr>
+          <w:highlight w:val="yellow"/>
+        </w:rPr>
         <w:t xml:space="preserve"> </w:t>
       </w:r>
       <w:r>
+        <w:rPr>
+          <w:highlight w:val="yellow"/>
+        </w:rPr>
         <w:t>As a developer, I want to make at least 25 good, consistent commits.</w:t>
       </w:r>
     </w:p>
@@ -199,23 +208,23 @@
     <w:p>
       <w:r>
         <w:rPr>
+          <w:highlight w:val="green"/>
+        </w:rPr>
+        <w:t>(5 points) As a user, I want to be able to search for YouTube videos.</w:t>
+      </w:r>
+    </w:p>
+    <w:p>
+      <w:r>
+        <w:rPr>
           <w:highlight w:val="yellow"/>
         </w:rPr>
-        <w:t>(5 points) As a user, I want to be able to search for YouTube videos.</w:t>
-      </w:r>
-    </w:p>
-    <w:p>
-      <w:r>
-        <w:rPr>
-          <w:highlight w:val="yellow"/>
-        </w:rPr>
         <w:t>(5 points) As a user, I want to see a collection of videos related to my search.</w:t>
       </w:r>
     </w:p>
     <w:p>
       <w:r>
         <w:rPr>
-          <w:highlight w:val="yellow"/>
+          <w:highlight w:val="green"/>
         </w:rPr>
         <w:t>(5 points) As a user, I want to see the title and description of the currently playing video.</w:t>
       </w:r>

</xml_diff>